<commit_message>
add new diploma version
</commit_message>
<xml_diff>
--- a/Дипломная работа/Консультации Хоменко/Речь v5.0.docx
+++ b/Дипломная работа/Консультации Хоменко/Речь v5.0.docx
@@ -1,6 +1,6 @@
 
 <file path=word/document.xml><?xml version="1.0" encoding="utf-8"?>
-<w:document xmlns:wpc="http://schemas.microsoft.com/office/word/2010/wordprocessingCanvas" xmlns:cx="http://schemas.microsoft.com/office/drawing/2014/chartex" xmlns:cx1="http://schemas.microsoft.com/office/drawing/2015/9/8/chartex" xmlns:cx2="http://schemas.microsoft.com/office/drawing/2015/10/21/chartex" xmlns:cx3="http://schemas.microsoft.com/office/drawing/2016/5/9/chartex" xmlns:cx4="http://schemas.microsoft.com/office/drawing/2016/5/10/chartex" xmlns:cx5="http://schemas.microsoft.com/office/drawing/2016/5/11/chartex" xmlns:cx6="http://schemas.microsoft.com/office/drawing/2016/5/12/chartex" xmlns:cx7="http://schemas.microsoft.com/office/drawing/2016/5/13/chartex" xmlns:cx8="http://schemas.microsoft.com/office/drawing/2016/5/14/chartex" xmlns:mc="http://schemas.openxmlformats.org/markup-compatibility/2006" xmlns:aink="http://schemas.microsoft.com/office/drawing/2016/ink" xmlns:am3d="http://schemas.microsoft.com/office/drawing/2017/model3d" xmlns:o="urn:schemas-microsoft-com:office:office" xmlns:r="http://schemas.openxmlformats.org/officeDocument/2006/relationships" xmlns:m="http://schemas.openxmlformats.org/officeDocument/2006/math" xmlns:v="urn:schemas-microsoft-com:vml" xmlns:wp14="http://schemas.microsoft.com/office/word/2010/wordprocessingDrawing" xmlns:wp="http://schemas.openxmlformats.org/drawingml/2006/wordprocessingDrawing" xmlns:w10="urn:schemas-microsoft-com:office:word" xmlns:w="http://schemas.openxmlformats.org/wordprocessingml/2006/main" xmlns:w14="http://schemas.microsoft.com/office/word/2010/wordml" xmlns:w15="http://schemas.microsoft.com/office/word/2012/wordml" xmlns:w16cid="http://schemas.microsoft.com/office/word/2016/wordml/cid" xmlns:w16se="http://schemas.microsoft.com/office/word/2015/wordml/symex" xmlns:wpg="http://schemas.microsoft.com/office/word/2010/wordprocessingGroup" xmlns:wpi="http://schemas.microsoft.com/office/word/2010/wordprocessingInk" xmlns:wne="http://schemas.microsoft.com/office/word/2006/wordml" xmlns:wps="http://schemas.microsoft.com/office/word/2010/wordprocessingShape" mc:Ignorable="w14 w15 w16se w16cid wp14">
+<w:document xmlns:wpc="http://schemas.microsoft.com/office/word/2010/wordprocessingCanvas" xmlns:cx="http://schemas.microsoft.com/office/drawing/2014/chartex" xmlns:cx1="http://schemas.microsoft.com/office/drawing/2015/9/8/chartex" xmlns:cx2="http://schemas.microsoft.com/office/drawing/2015/10/21/chartex" xmlns:cx3="http://schemas.microsoft.com/office/drawing/2016/5/9/chartex" xmlns:cx4="http://schemas.microsoft.com/office/drawing/2016/5/10/chartex" xmlns:cx5="http://schemas.microsoft.com/office/drawing/2016/5/11/chartex" xmlns:cx6="http://schemas.microsoft.com/office/drawing/2016/5/12/chartex" xmlns:cx7="http://schemas.microsoft.com/office/drawing/2016/5/13/chartex" xmlns:cx8="http://schemas.microsoft.com/office/drawing/2016/5/14/chartex" xmlns:mc="http://schemas.openxmlformats.org/markup-compatibility/2006" xmlns:aink="http://schemas.microsoft.com/office/drawing/2016/ink" xmlns:am3d="http://schemas.microsoft.com/office/drawing/2017/model3d" xmlns:o="urn:schemas-microsoft-com:office:office" xmlns:oel="http://schemas.microsoft.com/office/2019/extlst" xmlns:r="http://schemas.openxmlformats.org/officeDocument/2006/relationships" xmlns:m="http://schemas.openxmlformats.org/officeDocument/2006/math" xmlns:v="urn:schemas-microsoft-com:vml" xmlns:wp14="http://schemas.microsoft.com/office/word/2010/wordprocessingDrawing" xmlns:wp="http://schemas.openxmlformats.org/drawingml/2006/wordprocessingDrawing" xmlns:w10="urn:schemas-microsoft-com:office:word" xmlns:w="http://schemas.openxmlformats.org/wordprocessingml/2006/main" xmlns:w14="http://schemas.microsoft.com/office/word/2010/wordml" xmlns:w15="http://schemas.microsoft.com/office/word/2012/wordml" xmlns:w16cex="http://schemas.microsoft.com/office/word/2018/wordml/cex" xmlns:w16cid="http://schemas.microsoft.com/office/word/2016/wordml/cid" xmlns:w16="http://schemas.microsoft.com/office/word/2018/wordml" xmlns:w16sdtdh="http://schemas.microsoft.com/office/word/2020/wordml/sdtdatahash" xmlns:w16se="http://schemas.microsoft.com/office/word/2015/wordml/symex" xmlns:wpg="http://schemas.microsoft.com/office/word/2010/wordprocessingGroup" xmlns:wpi="http://schemas.microsoft.com/office/word/2010/wordprocessingInk" xmlns:wne="http://schemas.microsoft.com/office/word/2006/wordml" xmlns:wps="http://schemas.microsoft.com/office/word/2010/wordprocessingShape" mc:Ignorable="w14 w15 w16se w16cid w16 w16cex w16sdtdh wp14">
   <w:body>
     <w:p>
       <w:pPr>
@@ -12,15 +12,7 @@
         <w:jc w:val="both"/>
       </w:pPr>
       <w:r>
-        <w:t xml:space="preserve">Здравствуйте, уважаемая комиссия. Представляю вашему вниманию выпускную квалификационную работу «Автоматизация сопровождения образовательного процесса в организации Региональный школьный технопарк». Выполнил: обучающийся гр. ДИНРБ-41 </w:t>
-      </w:r>
-      <w:proofErr w:type="spellStart"/>
-      <w:r>
-        <w:t>Кузургалиев</w:t>
-      </w:r>
-      <w:proofErr w:type="spellEnd"/>
-      <w:r>
-        <w:t xml:space="preserve"> Радмир Алексеевич Руководитель: К.т.н., доцент Лаптев Валерий Викторович.</w:t>
+        <w:t>Здравствуйте, уважаемая комиссия. Представляю вашему вниманию выпускную квалификационную работу «Автоматизация сопровождения образовательного процесса в организации Региональный школьный технопарк». Выполнил: обучающийся гр. ДИНРБ-41 Кузургалиев Радмир Алексеевич Руководитель: К.т.н., доцент Лаптев Валерий Викторович.</w:t>
       </w:r>
     </w:p>
     <w:p>
@@ -68,25 +60,7 @@
       </w:r>
       <w:r>
         <w:br/>
-        <w:t>Для каждой учебной группы ведётся журнал, создаётся календарно-учебный план занятий, издаются приказы, которые регламентируют как обучение в учебных группах, так и участие в мероприятиях. По окончанию обучения обучающиеся получают сертификаты</w:t>
-      </w:r>
-    </w:p>
-    <w:p>
-      <w:pPr>
-        <w:pStyle w:val="a3"/>
-        <w:jc w:val="both"/>
-      </w:pPr>
-      <w:r>
-        <w:t xml:space="preserve">Для каждой учебной группы, мероприятия и ученика, администратор отдела вынужден вручную формировать советующие задачам документы. </w:t>
-      </w:r>
-    </w:p>
-    <w:p>
-      <w:pPr>
-        <w:pStyle w:val="a3"/>
-        <w:jc w:val="both"/>
-      </w:pPr>
-      <w:r>
-        <w:t xml:space="preserve">И так каждый раз как формируется учебная группа, меняется её состав, проводится мероприятие или ученик завершает обучение в РШТ. </w:t>
+        <w:t>Для каждой учебной группы ведётся журнал, в котором педагог отмечает посещаемость и успеваемость, создаётся календарно-учебный план занятий, издаются приказы, которые регламентируют как обучение в учебных группах, так и участие в мероприятиях. По окончанию обучения обучающиеся получают сертификаты</w:t>
       </w:r>
     </w:p>
     <w:p>
@@ -107,7 +81,7 @@
       </w:r>
       <w:proofErr w:type="gramEnd"/>
       <w:r>
-        <w:t xml:space="preserve"> тип документа, затем в зависимости от типа происходит создание документа: генерация номера, ручной подбор номера документа. Подобная деятельность приводит к большим трудозатратам. </w:t>
+        <w:t xml:space="preserve"> тип документа, затем в зависимости от типа происходит создание документа: вручную присваивается номер, вносится информация, рассылаются и подписываются документы, если это необходимо. Подобная деятельность приводит к большим трудозатратам. </w:t>
       </w:r>
     </w:p>
     <w:p>
@@ -128,11 +102,7 @@
       </w:r>
       <w:proofErr w:type="gramEnd"/>
       <w:r>
-        <w:t xml:space="preserve"> которая получала бы всё необходимое, а именно «Шаблон документа» и данные для его заполнения, а в результате </w:t>
-      </w:r>
-      <w:bookmarkStart w:id="0" w:name="_GoBack"/>
-      <w:r>
-        <w:t>выдавала бы готовый документ.</w:t>
+        <w:t xml:space="preserve"> которая получала бы всё необходимое, а именно данные для его заполнения, а в результате выдавала бы готовые сертификаты, приказы, журналы и календарно-учебные графики.</w:t>
       </w:r>
     </w:p>
     <w:p>
@@ -145,10 +115,9 @@
         <w:jc w:val="both"/>
       </w:pPr>
       <w:r>
-        <w:t>В связи с чем задача сводится к упрощению текущего процесса организации до генерации документа</w:t>
-      </w:r>
-    </w:p>
-    <w:bookmarkEnd w:id="0"/>
+        <w:t>В связи с чем задача сводится к упрощению текущего процесса организации до генерации документа на основе данных из единого хранилища</w:t>
+      </w:r>
+    </w:p>
     <w:p>
       <w:pPr>
         <w:pStyle w:val="a3"/>
@@ -169,64 +138,852 @@
           <w:ilvl w:val="0"/>
           <w:numId w:val="1"/>
         </w:numPr>
-        <w:jc w:val="both"/>
-      </w:pPr>
-      <w:r>
-        <w:t>в ходе анализа предметной области были определены цели и задачи. Цель выпускной квалификационной работы - повысить эффективность деятельности документооборота, обеспечивающего сопровождение образовательного процесса в организации «Региональный школьный технопарк».</w:t>
-      </w:r>
-    </w:p>
-    <w:p>
-      <w:pPr>
-        <w:pStyle w:val="a3"/>
-        <w:jc w:val="both"/>
-      </w:pPr>
-      <w:r>
-        <w:t>Достижение данной цели сопровождается следующими задачами:</w:t>
-      </w:r>
-    </w:p>
-    <w:p>
-      <w:pPr>
-        <w:pStyle w:val="a3"/>
-        <w:jc w:val="both"/>
-      </w:pPr>
-      <w:r>
-        <w:t>анализ предметной области;</w:t>
-      </w:r>
-    </w:p>
-    <w:p>
-      <w:pPr>
-        <w:pStyle w:val="a3"/>
-        <w:jc w:val="both"/>
-      </w:pPr>
-      <w:r>
-        <w:t>проектирование базы данных;</w:t>
-      </w:r>
-    </w:p>
-    <w:p>
-      <w:pPr>
-        <w:pStyle w:val="a3"/>
-        <w:jc w:val="both"/>
-      </w:pPr>
-      <w:r>
-        <w:t>разработка программного продукта;</w:t>
-      </w:r>
-    </w:p>
-    <w:p>
-      <w:pPr>
-        <w:pStyle w:val="a3"/>
-        <w:jc w:val="both"/>
-      </w:pPr>
-      <w:r>
-        <w:t>тестирование полученной системы;</w:t>
-      </w:r>
-    </w:p>
-    <w:p>
-      <w:pPr>
-        <w:pStyle w:val="a3"/>
-        <w:jc w:val="both"/>
-      </w:pPr>
-      <w:r>
-        <w:t>внедрение информационной системы в организации.</w:t>
+      </w:pPr>
+      <w:r>
+        <w:rPr>
+          <w:rFonts w:eastAsiaTheme="minorEastAsia" w:hAnsi="Aptos"/>
+          <w:color w:val="000000" w:themeColor="text1"/>
+          <w:kern w:val="24"/>
+        </w:rPr>
+        <w:t>в</w:t>
+      </w:r>
+      <w:r>
+        <w:rPr>
+          <w:rFonts w:eastAsiaTheme="minorEastAsia" w:hAnsi="Aptos"/>
+          <w:color w:val="000000" w:themeColor="text1"/>
+          <w:kern w:val="24"/>
+        </w:rPr>
+        <w:t xml:space="preserve"> </w:t>
+      </w:r>
+      <w:r>
+        <w:rPr>
+          <w:rFonts w:eastAsiaTheme="minorEastAsia" w:hAnsi="Aptos"/>
+          <w:color w:val="000000" w:themeColor="text1"/>
+          <w:kern w:val="24"/>
+        </w:rPr>
+        <w:t>ходе</w:t>
+      </w:r>
+      <w:r>
+        <w:rPr>
+          <w:rFonts w:eastAsiaTheme="minorEastAsia" w:hAnsi="Aptos"/>
+          <w:color w:val="000000" w:themeColor="text1"/>
+          <w:kern w:val="24"/>
+        </w:rPr>
+        <w:t xml:space="preserve"> </w:t>
+      </w:r>
+      <w:r>
+        <w:rPr>
+          <w:rFonts w:eastAsiaTheme="minorEastAsia" w:hAnsi="Aptos"/>
+          <w:color w:val="000000" w:themeColor="text1"/>
+          <w:kern w:val="24"/>
+        </w:rPr>
+        <w:t>анализа</w:t>
+      </w:r>
+      <w:r>
+        <w:rPr>
+          <w:rFonts w:eastAsiaTheme="minorEastAsia" w:hAnsi="Aptos"/>
+          <w:color w:val="000000" w:themeColor="text1"/>
+          <w:kern w:val="24"/>
+        </w:rPr>
+        <w:t xml:space="preserve"> </w:t>
+      </w:r>
+      <w:r>
+        <w:rPr>
+          <w:rFonts w:eastAsiaTheme="minorEastAsia" w:hAnsi="Aptos"/>
+          <w:color w:val="000000" w:themeColor="text1"/>
+          <w:kern w:val="24"/>
+        </w:rPr>
+        <w:t>предметной</w:t>
+      </w:r>
+      <w:r>
+        <w:rPr>
+          <w:rFonts w:eastAsiaTheme="minorEastAsia" w:hAnsi="Aptos"/>
+          <w:color w:val="000000" w:themeColor="text1"/>
+          <w:kern w:val="24"/>
+        </w:rPr>
+        <w:t xml:space="preserve"> </w:t>
+      </w:r>
+      <w:r>
+        <w:rPr>
+          <w:rFonts w:eastAsiaTheme="minorEastAsia" w:hAnsi="Aptos"/>
+          <w:color w:val="000000" w:themeColor="text1"/>
+          <w:kern w:val="24"/>
+        </w:rPr>
+        <w:t>области</w:t>
+      </w:r>
+      <w:r>
+        <w:rPr>
+          <w:rFonts w:eastAsiaTheme="minorEastAsia" w:hAnsi="Aptos"/>
+          <w:color w:val="000000" w:themeColor="text1"/>
+          <w:kern w:val="24"/>
+        </w:rPr>
+        <w:t xml:space="preserve"> </w:t>
+      </w:r>
+      <w:r>
+        <w:rPr>
+          <w:rFonts w:eastAsiaTheme="minorEastAsia" w:hAnsi="Aptos"/>
+          <w:color w:val="000000" w:themeColor="text1"/>
+          <w:kern w:val="24"/>
+        </w:rPr>
+        <w:t>были</w:t>
+      </w:r>
+      <w:r>
+        <w:rPr>
+          <w:rFonts w:eastAsiaTheme="minorEastAsia" w:hAnsi="Aptos"/>
+          <w:color w:val="000000" w:themeColor="text1"/>
+          <w:kern w:val="24"/>
+        </w:rPr>
+        <w:t xml:space="preserve"> </w:t>
+      </w:r>
+      <w:r>
+        <w:rPr>
+          <w:rFonts w:eastAsiaTheme="minorEastAsia" w:hAnsi="Aptos"/>
+          <w:color w:val="000000" w:themeColor="text1"/>
+          <w:kern w:val="24"/>
+        </w:rPr>
+        <w:t>определены</w:t>
+      </w:r>
+      <w:r>
+        <w:rPr>
+          <w:rFonts w:eastAsiaTheme="minorEastAsia" w:hAnsi="Aptos"/>
+          <w:color w:val="000000" w:themeColor="text1"/>
+          <w:kern w:val="24"/>
+        </w:rPr>
+        <w:t xml:space="preserve"> </w:t>
+      </w:r>
+      <w:r>
+        <w:rPr>
+          <w:rFonts w:eastAsiaTheme="minorEastAsia" w:hAnsi="Aptos"/>
+          <w:color w:val="000000" w:themeColor="text1"/>
+          <w:kern w:val="24"/>
+        </w:rPr>
+        <w:t>цели</w:t>
+      </w:r>
+      <w:r>
+        <w:rPr>
+          <w:rFonts w:eastAsiaTheme="minorEastAsia" w:hAnsi="Aptos"/>
+          <w:color w:val="000000" w:themeColor="text1"/>
+          <w:kern w:val="24"/>
+        </w:rPr>
+        <w:t xml:space="preserve"> </w:t>
+      </w:r>
+      <w:r>
+        <w:rPr>
+          <w:rFonts w:eastAsiaTheme="minorEastAsia" w:hAnsi="Aptos"/>
+          <w:color w:val="000000" w:themeColor="text1"/>
+          <w:kern w:val="24"/>
+        </w:rPr>
+        <w:t>и</w:t>
+      </w:r>
+      <w:r>
+        <w:rPr>
+          <w:rFonts w:eastAsiaTheme="minorEastAsia" w:hAnsi="Aptos"/>
+          <w:color w:val="000000" w:themeColor="text1"/>
+          <w:kern w:val="24"/>
+        </w:rPr>
+        <w:t xml:space="preserve"> </w:t>
+      </w:r>
+      <w:r>
+        <w:rPr>
+          <w:rFonts w:eastAsiaTheme="minorEastAsia" w:hAnsi="Aptos"/>
+          <w:color w:val="000000" w:themeColor="text1"/>
+          <w:kern w:val="24"/>
+        </w:rPr>
+        <w:t>задачи</w:t>
+      </w:r>
+      <w:r>
+        <w:rPr>
+          <w:rFonts w:eastAsiaTheme="minorEastAsia" w:hAnsi="Aptos"/>
+          <w:color w:val="000000" w:themeColor="text1"/>
+          <w:kern w:val="24"/>
+        </w:rPr>
+        <w:t xml:space="preserve">. </w:t>
+      </w:r>
+      <w:r>
+        <w:rPr>
+          <w:rFonts w:eastAsiaTheme="minorEastAsia" w:hAnsi="Aptos"/>
+          <w:color w:val="000000" w:themeColor="text1"/>
+          <w:kern w:val="24"/>
+        </w:rPr>
+        <w:t>Цель</w:t>
+      </w:r>
+      <w:r>
+        <w:rPr>
+          <w:rFonts w:eastAsiaTheme="minorEastAsia" w:hAnsi="Aptos"/>
+          <w:color w:val="000000" w:themeColor="text1"/>
+          <w:kern w:val="24"/>
+        </w:rPr>
+        <w:t xml:space="preserve"> </w:t>
+      </w:r>
+      <w:r>
+        <w:rPr>
+          <w:rFonts w:eastAsiaTheme="minorEastAsia" w:hAnsi="Aptos"/>
+          <w:color w:val="000000" w:themeColor="text1"/>
+          <w:kern w:val="24"/>
+        </w:rPr>
+        <w:t>выпускной</w:t>
+      </w:r>
+      <w:r>
+        <w:rPr>
+          <w:rFonts w:eastAsiaTheme="minorEastAsia" w:hAnsi="Aptos"/>
+          <w:color w:val="000000" w:themeColor="text1"/>
+          <w:kern w:val="24"/>
+        </w:rPr>
+        <w:t xml:space="preserve"> </w:t>
+      </w:r>
+      <w:r>
+        <w:rPr>
+          <w:rFonts w:eastAsiaTheme="minorEastAsia" w:hAnsi="Aptos"/>
+          <w:color w:val="000000" w:themeColor="text1"/>
+          <w:kern w:val="24"/>
+        </w:rPr>
+        <w:t>квалификационной</w:t>
+      </w:r>
+      <w:r>
+        <w:rPr>
+          <w:rFonts w:eastAsiaTheme="minorEastAsia" w:hAnsi="Aptos"/>
+          <w:color w:val="000000" w:themeColor="text1"/>
+          <w:kern w:val="24"/>
+        </w:rPr>
+        <w:t xml:space="preserve"> </w:t>
+      </w:r>
+      <w:r>
+        <w:rPr>
+          <w:rFonts w:eastAsiaTheme="minorEastAsia" w:hAnsi="Aptos"/>
+          <w:color w:val="000000" w:themeColor="text1"/>
+          <w:kern w:val="24"/>
+        </w:rPr>
+        <w:t>работы</w:t>
+      </w:r>
+      <w:r>
+        <w:rPr>
+          <w:rFonts w:eastAsiaTheme="minorEastAsia" w:hAnsi="Aptos"/>
+          <w:color w:val="000000" w:themeColor="text1"/>
+          <w:kern w:val="24"/>
+        </w:rPr>
+        <w:t xml:space="preserve"> - </w:t>
+      </w:r>
+      <w:r>
+        <w:rPr>
+          <w:rFonts w:eastAsiaTheme="minorEastAsia" w:hAnsi="Aptos"/>
+          <w:color w:val="000000" w:themeColor="text1"/>
+          <w:kern w:val="24"/>
+        </w:rPr>
+        <w:t>повысить</w:t>
+      </w:r>
+      <w:r>
+        <w:rPr>
+          <w:rFonts w:eastAsiaTheme="minorEastAsia" w:hAnsi="Aptos"/>
+          <w:color w:val="000000" w:themeColor="text1"/>
+          <w:kern w:val="24"/>
+        </w:rPr>
+        <w:t xml:space="preserve"> </w:t>
+      </w:r>
+      <w:r>
+        <w:rPr>
+          <w:rFonts w:eastAsiaTheme="minorEastAsia" w:hAnsi="Aptos"/>
+          <w:color w:val="000000" w:themeColor="text1"/>
+          <w:kern w:val="24"/>
+        </w:rPr>
+        <w:t>эффективность</w:t>
+      </w:r>
+      <w:r>
+        <w:rPr>
+          <w:rFonts w:eastAsiaTheme="minorEastAsia" w:hAnsi="Aptos"/>
+          <w:color w:val="000000" w:themeColor="text1"/>
+          <w:kern w:val="24"/>
+        </w:rPr>
+        <w:t xml:space="preserve"> </w:t>
+      </w:r>
+      <w:r>
+        <w:rPr>
+          <w:rFonts w:eastAsiaTheme="minorEastAsia" w:hAnsi="Aptos"/>
+          <w:color w:val="000000" w:themeColor="text1"/>
+          <w:kern w:val="24"/>
+        </w:rPr>
+        <w:t>деятельности</w:t>
+      </w:r>
+      <w:r>
+        <w:rPr>
+          <w:rFonts w:eastAsiaTheme="minorEastAsia" w:hAnsi="Aptos"/>
+          <w:color w:val="000000" w:themeColor="text1"/>
+          <w:kern w:val="24"/>
+        </w:rPr>
+        <w:t xml:space="preserve"> </w:t>
+      </w:r>
+      <w:r>
+        <w:rPr>
+          <w:rFonts w:eastAsiaTheme="minorEastAsia" w:hAnsi="Aptos"/>
+          <w:color w:val="000000" w:themeColor="text1"/>
+          <w:kern w:val="24"/>
+        </w:rPr>
+        <w:t>документооборота</w:t>
+      </w:r>
+      <w:r>
+        <w:rPr>
+          <w:rFonts w:eastAsiaTheme="minorEastAsia" w:hAnsi="Aptos"/>
+          <w:color w:val="000000" w:themeColor="text1"/>
+          <w:kern w:val="24"/>
+        </w:rPr>
+        <w:t xml:space="preserve">, </w:t>
+      </w:r>
+      <w:r>
+        <w:rPr>
+          <w:rFonts w:eastAsiaTheme="minorEastAsia" w:hAnsi="Aptos"/>
+          <w:color w:val="000000" w:themeColor="text1"/>
+          <w:kern w:val="24"/>
+        </w:rPr>
+        <w:t>обеспечивающего</w:t>
+      </w:r>
+      <w:r>
+        <w:rPr>
+          <w:rFonts w:eastAsiaTheme="minorEastAsia" w:hAnsi="Aptos"/>
+          <w:color w:val="000000" w:themeColor="text1"/>
+          <w:kern w:val="24"/>
+        </w:rPr>
+        <w:t xml:space="preserve"> </w:t>
+      </w:r>
+      <w:r>
+        <w:rPr>
+          <w:rFonts w:eastAsiaTheme="minorEastAsia" w:hAnsi="Aptos"/>
+          <w:color w:val="000000" w:themeColor="text1"/>
+          <w:kern w:val="24"/>
+        </w:rPr>
+        <w:t>сопровождение</w:t>
+      </w:r>
+      <w:r>
+        <w:rPr>
+          <w:rFonts w:eastAsiaTheme="minorEastAsia" w:hAnsi="Aptos"/>
+          <w:color w:val="000000" w:themeColor="text1"/>
+          <w:kern w:val="24"/>
+        </w:rPr>
+        <w:t xml:space="preserve"> </w:t>
+      </w:r>
+      <w:r>
+        <w:rPr>
+          <w:rFonts w:eastAsiaTheme="minorEastAsia" w:hAnsi="Aptos"/>
+          <w:color w:val="000000" w:themeColor="text1"/>
+          <w:kern w:val="24"/>
+        </w:rPr>
+        <w:t>образовательного</w:t>
+      </w:r>
+      <w:r>
+        <w:rPr>
+          <w:rFonts w:eastAsiaTheme="minorEastAsia" w:hAnsi="Aptos"/>
+          <w:color w:val="000000" w:themeColor="text1"/>
+          <w:kern w:val="24"/>
+        </w:rPr>
+        <w:t xml:space="preserve"> </w:t>
+      </w:r>
+      <w:r>
+        <w:rPr>
+          <w:rFonts w:eastAsiaTheme="minorEastAsia" w:hAnsi="Aptos"/>
+          <w:color w:val="000000" w:themeColor="text1"/>
+          <w:kern w:val="24"/>
+        </w:rPr>
+        <w:t>процесса</w:t>
+      </w:r>
+      <w:r>
+        <w:rPr>
+          <w:rFonts w:eastAsiaTheme="minorEastAsia" w:hAnsi="Aptos"/>
+          <w:color w:val="000000" w:themeColor="text1"/>
+          <w:kern w:val="24"/>
+        </w:rPr>
+        <w:t xml:space="preserve"> </w:t>
+      </w:r>
+      <w:r>
+        <w:rPr>
+          <w:rFonts w:eastAsiaTheme="minorEastAsia" w:hAnsi="Aptos"/>
+          <w:color w:val="000000" w:themeColor="text1"/>
+          <w:kern w:val="24"/>
+        </w:rPr>
+        <w:t>в</w:t>
+      </w:r>
+      <w:r>
+        <w:rPr>
+          <w:rFonts w:eastAsiaTheme="minorEastAsia" w:hAnsi="Aptos"/>
+          <w:color w:val="000000" w:themeColor="text1"/>
+          <w:kern w:val="24"/>
+        </w:rPr>
+        <w:t xml:space="preserve"> </w:t>
+      </w:r>
+      <w:r>
+        <w:rPr>
+          <w:rFonts w:eastAsiaTheme="minorEastAsia" w:hAnsi="Aptos"/>
+          <w:color w:val="000000" w:themeColor="text1"/>
+          <w:kern w:val="24"/>
+        </w:rPr>
+        <w:t>организации</w:t>
+      </w:r>
+      <w:r>
+        <w:rPr>
+          <w:rFonts w:eastAsiaTheme="minorEastAsia" w:hAnsi="Aptos"/>
+          <w:color w:val="000000" w:themeColor="text1"/>
+          <w:kern w:val="24"/>
+        </w:rPr>
+        <w:t xml:space="preserve"> </w:t>
+      </w:r>
+      <w:r>
+        <w:rPr>
+          <w:rFonts w:eastAsiaTheme="minorEastAsia" w:hAnsi="Aptos"/>
+          <w:color w:val="000000" w:themeColor="text1"/>
+          <w:kern w:val="24"/>
+        </w:rPr>
+        <w:t>«Региональный</w:t>
+      </w:r>
+      <w:r>
+        <w:rPr>
+          <w:rFonts w:eastAsiaTheme="minorEastAsia" w:hAnsi="Aptos"/>
+          <w:color w:val="000000" w:themeColor="text1"/>
+          <w:kern w:val="24"/>
+        </w:rPr>
+        <w:t xml:space="preserve"> </w:t>
+      </w:r>
+      <w:r>
+        <w:rPr>
+          <w:rFonts w:eastAsiaTheme="minorEastAsia" w:hAnsi="Aptos"/>
+          <w:color w:val="000000" w:themeColor="text1"/>
+          <w:kern w:val="24"/>
+        </w:rPr>
+        <w:t>школьный</w:t>
+      </w:r>
+      <w:r>
+        <w:rPr>
+          <w:rFonts w:eastAsiaTheme="minorEastAsia" w:hAnsi="Aptos"/>
+          <w:color w:val="000000" w:themeColor="text1"/>
+          <w:kern w:val="24"/>
+        </w:rPr>
+        <w:t xml:space="preserve"> </w:t>
+      </w:r>
+      <w:r>
+        <w:rPr>
+          <w:rFonts w:eastAsiaTheme="minorEastAsia" w:hAnsi="Aptos"/>
+          <w:color w:val="000000" w:themeColor="text1"/>
+          <w:kern w:val="24"/>
+        </w:rPr>
+        <w:t>технопарк»</w:t>
+      </w:r>
+      <w:r>
+        <w:rPr>
+          <w:rFonts w:eastAsiaTheme="minorEastAsia" w:hAnsi="Aptos"/>
+          <w:color w:val="000000" w:themeColor="text1"/>
+          <w:kern w:val="24"/>
+        </w:rPr>
+        <w:t>.</w:t>
+      </w:r>
+      <w:r>
+        <w:rPr>
+          <w:rFonts w:eastAsiaTheme="minorEastAsia" w:hAnsi="Aptos"/>
+          <w:color w:val="000000" w:themeColor="text1"/>
+          <w:kern w:val="24"/>
+        </w:rPr>
+        <w:t xml:space="preserve"> </w:t>
+      </w:r>
+      <w:r>
+        <w:rPr>
+          <w:rFonts w:eastAsiaTheme="minorEastAsia" w:hAnsi="Aptos"/>
+          <w:color w:val="000000" w:themeColor="text1"/>
+          <w:kern w:val="24"/>
+        </w:rPr>
+        <w:t>Достижение</w:t>
+      </w:r>
+      <w:r>
+        <w:rPr>
+          <w:rFonts w:eastAsiaTheme="minorEastAsia" w:hAnsi="Aptos"/>
+          <w:color w:val="000000" w:themeColor="text1"/>
+          <w:kern w:val="24"/>
+        </w:rPr>
+        <w:t xml:space="preserve"> </w:t>
+      </w:r>
+      <w:r>
+        <w:rPr>
+          <w:rFonts w:eastAsiaTheme="minorEastAsia" w:hAnsi="Aptos"/>
+          <w:color w:val="000000" w:themeColor="text1"/>
+          <w:kern w:val="24"/>
+        </w:rPr>
+        <w:t>данной</w:t>
+      </w:r>
+      <w:r>
+        <w:rPr>
+          <w:rFonts w:eastAsiaTheme="minorEastAsia" w:hAnsi="Aptos"/>
+          <w:color w:val="000000" w:themeColor="text1"/>
+          <w:kern w:val="24"/>
+        </w:rPr>
+        <w:t xml:space="preserve"> </w:t>
+      </w:r>
+      <w:r>
+        <w:rPr>
+          <w:rFonts w:eastAsiaTheme="minorEastAsia" w:hAnsi="Aptos"/>
+          <w:color w:val="000000" w:themeColor="text1"/>
+          <w:kern w:val="24"/>
+        </w:rPr>
+        <w:t>цели</w:t>
+      </w:r>
+      <w:r>
+        <w:rPr>
+          <w:rFonts w:eastAsiaTheme="minorEastAsia" w:hAnsi="Aptos"/>
+          <w:color w:val="000000" w:themeColor="text1"/>
+          <w:kern w:val="24"/>
+        </w:rPr>
+        <w:t xml:space="preserve"> </w:t>
+      </w:r>
+      <w:r>
+        <w:rPr>
+          <w:rFonts w:eastAsiaTheme="minorEastAsia" w:hAnsi="Aptos"/>
+          <w:color w:val="000000" w:themeColor="text1"/>
+          <w:kern w:val="24"/>
+        </w:rPr>
+        <w:t>сопровождается</w:t>
+      </w:r>
+      <w:r>
+        <w:rPr>
+          <w:rFonts w:eastAsiaTheme="minorEastAsia" w:hAnsi="Aptos"/>
+          <w:color w:val="000000" w:themeColor="text1"/>
+          <w:kern w:val="24"/>
+        </w:rPr>
+        <w:t xml:space="preserve"> </w:t>
+      </w:r>
+      <w:r>
+        <w:rPr>
+          <w:rFonts w:eastAsiaTheme="minorEastAsia" w:hAnsi="Aptos"/>
+          <w:color w:val="000000" w:themeColor="text1"/>
+          <w:kern w:val="24"/>
+        </w:rPr>
+        <w:t>следующими</w:t>
+      </w:r>
+      <w:r>
+        <w:rPr>
+          <w:rFonts w:eastAsiaTheme="minorEastAsia" w:hAnsi="Aptos"/>
+          <w:color w:val="000000" w:themeColor="text1"/>
+          <w:kern w:val="24"/>
+        </w:rPr>
+        <w:t xml:space="preserve"> </w:t>
+      </w:r>
+      <w:r>
+        <w:rPr>
+          <w:rFonts w:eastAsiaTheme="minorEastAsia" w:hAnsi="Aptos"/>
+          <w:color w:val="000000" w:themeColor="text1"/>
+          <w:kern w:val="24"/>
+        </w:rPr>
+        <w:t>задачами</w:t>
+      </w:r>
+      <w:r>
+        <w:rPr>
+          <w:rFonts w:eastAsiaTheme="minorEastAsia" w:hAnsi="Aptos"/>
+          <w:color w:val="000000" w:themeColor="text1"/>
+          <w:kern w:val="24"/>
+        </w:rPr>
+        <w:t>:</w:t>
+      </w:r>
+    </w:p>
+    <w:p>
+      <w:pPr>
+        <w:pStyle w:val="a3"/>
+        <w:ind w:left="1416"/>
+      </w:pPr>
+      <w:r>
+        <w:rPr>
+          <w:rFonts w:eastAsiaTheme="minorEastAsia" w:hAnsi="Aptos"/>
+          <w:color w:val="000000" w:themeColor="text1"/>
+          <w:kern w:val="24"/>
+        </w:rPr>
+        <w:t>анализ</w:t>
+      </w:r>
+      <w:r>
+        <w:rPr>
+          <w:rFonts w:eastAsiaTheme="minorEastAsia" w:hAnsi="Aptos"/>
+          <w:color w:val="000000" w:themeColor="text1"/>
+          <w:kern w:val="24"/>
+        </w:rPr>
+        <w:t xml:space="preserve"> </w:t>
+      </w:r>
+      <w:r>
+        <w:rPr>
+          <w:rFonts w:eastAsiaTheme="minorEastAsia" w:hAnsi="Aptos"/>
+          <w:color w:val="000000" w:themeColor="text1"/>
+          <w:kern w:val="24"/>
+        </w:rPr>
+        <w:t>предметной</w:t>
+      </w:r>
+      <w:r>
+        <w:rPr>
+          <w:rFonts w:eastAsiaTheme="minorEastAsia" w:hAnsi="Aptos"/>
+          <w:color w:val="000000" w:themeColor="text1"/>
+          <w:kern w:val="24"/>
+        </w:rPr>
+        <w:t xml:space="preserve"> </w:t>
+      </w:r>
+      <w:r>
+        <w:rPr>
+          <w:rFonts w:eastAsiaTheme="minorEastAsia" w:hAnsi="Aptos"/>
+          <w:color w:val="000000" w:themeColor="text1"/>
+          <w:kern w:val="24"/>
+        </w:rPr>
+        <w:t>области</w:t>
+      </w:r>
+      <w:r>
+        <w:rPr>
+          <w:rFonts w:eastAsiaTheme="minorEastAsia" w:hAnsi="Aptos"/>
+          <w:color w:val="000000" w:themeColor="text1"/>
+          <w:kern w:val="24"/>
+        </w:rPr>
+        <w:t>;</w:t>
+      </w:r>
+      <w:r>
+        <w:rPr>
+          <w:rFonts w:eastAsiaTheme="minorEastAsia" w:hAnsi="Aptos"/>
+          <w:color w:val="000000" w:themeColor="text1"/>
+          <w:kern w:val="24"/>
+        </w:rPr>
+        <w:br/>
+      </w:r>
+      <w:r>
+        <w:rPr>
+          <w:rFonts w:eastAsiaTheme="minorEastAsia" w:hAnsi="Aptos"/>
+          <w:color w:val="000000" w:themeColor="text1"/>
+          <w:kern w:val="24"/>
+        </w:rPr>
+        <w:t>проектирование</w:t>
+      </w:r>
+      <w:r>
+        <w:rPr>
+          <w:rFonts w:eastAsiaTheme="minorEastAsia" w:hAnsi="Aptos"/>
+          <w:color w:val="000000" w:themeColor="text1"/>
+          <w:kern w:val="24"/>
+        </w:rPr>
+        <w:t xml:space="preserve"> </w:t>
+      </w:r>
+      <w:r>
+        <w:rPr>
+          <w:rFonts w:eastAsiaTheme="minorEastAsia" w:hAnsi="Aptos"/>
+          <w:color w:val="000000" w:themeColor="text1"/>
+          <w:kern w:val="24"/>
+        </w:rPr>
+        <w:t>базы</w:t>
+      </w:r>
+      <w:r>
+        <w:rPr>
+          <w:rFonts w:eastAsiaTheme="minorEastAsia" w:hAnsi="Aptos"/>
+          <w:color w:val="000000" w:themeColor="text1"/>
+          <w:kern w:val="24"/>
+        </w:rPr>
+        <w:t xml:space="preserve"> </w:t>
+      </w:r>
+      <w:r>
+        <w:rPr>
+          <w:rFonts w:eastAsiaTheme="minorEastAsia" w:hAnsi="Aptos"/>
+          <w:color w:val="000000" w:themeColor="text1"/>
+          <w:kern w:val="24"/>
+        </w:rPr>
+        <w:t>данных</w:t>
+      </w:r>
+      <w:r>
+        <w:rPr>
+          <w:rFonts w:eastAsiaTheme="minorEastAsia" w:hAnsi="Aptos"/>
+          <w:color w:val="000000" w:themeColor="text1"/>
+          <w:kern w:val="24"/>
+        </w:rPr>
+        <w:t>;</w:t>
+      </w:r>
+      <w:r>
+        <w:rPr>
+          <w:rFonts w:eastAsiaTheme="minorEastAsia" w:hAnsi="Aptos"/>
+          <w:color w:val="000000" w:themeColor="text1"/>
+          <w:kern w:val="24"/>
+        </w:rPr>
+        <w:br/>
+      </w:r>
+      <w:r>
+        <w:rPr>
+          <w:rFonts w:eastAsiaTheme="minorEastAsia" w:hAnsi="Aptos"/>
+          <w:color w:val="000000" w:themeColor="text1"/>
+          <w:kern w:val="24"/>
+        </w:rPr>
+        <w:t>разработка</w:t>
+      </w:r>
+      <w:r>
+        <w:rPr>
+          <w:rFonts w:eastAsiaTheme="minorEastAsia" w:hAnsi="Aptos"/>
+          <w:color w:val="000000" w:themeColor="text1"/>
+          <w:kern w:val="24"/>
+        </w:rPr>
+        <w:t xml:space="preserve"> </w:t>
+      </w:r>
+      <w:r>
+        <w:rPr>
+          <w:rFonts w:eastAsiaTheme="minorEastAsia" w:hAnsi="Aptos"/>
+          <w:color w:val="000000" w:themeColor="text1"/>
+          <w:kern w:val="24"/>
+        </w:rPr>
+        <w:t>программного</w:t>
+      </w:r>
+      <w:r>
+        <w:rPr>
+          <w:rFonts w:eastAsiaTheme="minorEastAsia" w:hAnsi="Aptos"/>
+          <w:color w:val="000000" w:themeColor="text1"/>
+          <w:kern w:val="24"/>
+        </w:rPr>
+        <w:t xml:space="preserve"> </w:t>
+      </w:r>
+      <w:r>
+        <w:rPr>
+          <w:rFonts w:eastAsiaTheme="minorEastAsia" w:hAnsi="Aptos"/>
+          <w:color w:val="000000" w:themeColor="text1"/>
+          <w:kern w:val="24"/>
+        </w:rPr>
+        <w:t>продукта</w:t>
+      </w:r>
+      <w:r>
+        <w:rPr>
+          <w:rFonts w:eastAsiaTheme="minorEastAsia" w:hAnsi="Aptos"/>
+          <w:color w:val="000000" w:themeColor="text1"/>
+          <w:kern w:val="24"/>
+        </w:rPr>
+        <w:t>;</w:t>
+      </w:r>
+      <w:r>
+        <w:rPr>
+          <w:rFonts w:eastAsiaTheme="minorEastAsia" w:hAnsi="Aptos"/>
+          <w:color w:val="000000" w:themeColor="text1"/>
+          <w:kern w:val="24"/>
+        </w:rPr>
+        <w:br/>
+      </w:r>
+      <w:r>
+        <w:rPr>
+          <w:rFonts w:eastAsiaTheme="minorEastAsia" w:hAnsi="Aptos"/>
+          <w:color w:val="000000" w:themeColor="text1"/>
+          <w:kern w:val="24"/>
+        </w:rPr>
+        <w:t>тестирование</w:t>
+      </w:r>
+      <w:r>
+        <w:rPr>
+          <w:rFonts w:eastAsiaTheme="minorEastAsia" w:hAnsi="Aptos"/>
+          <w:color w:val="000000" w:themeColor="text1"/>
+          <w:kern w:val="24"/>
+        </w:rPr>
+        <w:t xml:space="preserve"> </w:t>
+      </w:r>
+      <w:r>
+        <w:rPr>
+          <w:rFonts w:eastAsiaTheme="minorEastAsia" w:hAnsi="Aptos"/>
+          <w:color w:val="000000" w:themeColor="text1"/>
+          <w:kern w:val="24"/>
+        </w:rPr>
+        <w:t>полученной</w:t>
+      </w:r>
+      <w:r>
+        <w:rPr>
+          <w:rFonts w:eastAsiaTheme="minorEastAsia" w:hAnsi="Aptos"/>
+          <w:color w:val="000000" w:themeColor="text1"/>
+          <w:kern w:val="24"/>
+        </w:rPr>
+        <w:t xml:space="preserve"> </w:t>
+      </w:r>
+      <w:r>
+        <w:rPr>
+          <w:rFonts w:eastAsiaTheme="minorEastAsia" w:hAnsi="Aptos"/>
+          <w:color w:val="000000" w:themeColor="text1"/>
+          <w:kern w:val="24"/>
+        </w:rPr>
+        <w:t>системы</w:t>
+      </w:r>
+      <w:r>
+        <w:rPr>
+          <w:rFonts w:eastAsiaTheme="minorEastAsia" w:hAnsi="Aptos"/>
+          <w:color w:val="000000" w:themeColor="text1"/>
+          <w:kern w:val="24"/>
+        </w:rPr>
+        <w:t>;</w:t>
+      </w:r>
+      <w:r>
+        <w:rPr>
+          <w:rFonts w:eastAsiaTheme="minorEastAsia" w:hAnsi="Aptos"/>
+          <w:color w:val="000000" w:themeColor="text1"/>
+          <w:kern w:val="24"/>
+        </w:rPr>
+        <w:br/>
+      </w:r>
+      <w:r>
+        <w:rPr>
+          <w:rFonts w:eastAsiaTheme="minorEastAsia" w:hAnsi="Aptos"/>
+          <w:color w:val="000000" w:themeColor="text1"/>
+          <w:kern w:val="24"/>
+        </w:rPr>
+        <w:t>внедрение</w:t>
+      </w:r>
+      <w:r>
+        <w:rPr>
+          <w:rFonts w:eastAsiaTheme="minorEastAsia" w:hAnsi="Aptos"/>
+          <w:color w:val="000000" w:themeColor="text1"/>
+          <w:kern w:val="24"/>
+        </w:rPr>
+        <w:t xml:space="preserve"> </w:t>
+      </w:r>
+      <w:r>
+        <w:rPr>
+          <w:rFonts w:eastAsiaTheme="minorEastAsia" w:hAnsi="Aptos"/>
+          <w:color w:val="000000" w:themeColor="text1"/>
+          <w:kern w:val="24"/>
+        </w:rPr>
+        <w:t>информационной</w:t>
+      </w:r>
+      <w:r>
+        <w:rPr>
+          <w:rFonts w:eastAsiaTheme="minorEastAsia" w:hAnsi="Aptos"/>
+          <w:color w:val="000000" w:themeColor="text1"/>
+          <w:kern w:val="24"/>
+        </w:rPr>
+        <w:t xml:space="preserve"> </w:t>
+      </w:r>
+      <w:r>
+        <w:rPr>
+          <w:rFonts w:eastAsiaTheme="minorEastAsia" w:hAnsi="Aptos"/>
+          <w:color w:val="000000" w:themeColor="text1"/>
+          <w:kern w:val="24"/>
+        </w:rPr>
+        <w:t>системы</w:t>
+      </w:r>
+      <w:r>
+        <w:rPr>
+          <w:rFonts w:eastAsiaTheme="minorEastAsia" w:hAnsi="Aptos"/>
+          <w:color w:val="000000" w:themeColor="text1"/>
+          <w:kern w:val="24"/>
+        </w:rPr>
+        <w:t xml:space="preserve"> </w:t>
+      </w:r>
+      <w:r>
+        <w:rPr>
+          <w:rFonts w:eastAsiaTheme="minorEastAsia" w:hAnsi="Aptos"/>
+          <w:color w:val="000000" w:themeColor="text1"/>
+          <w:kern w:val="24"/>
+        </w:rPr>
+        <w:t>в</w:t>
+      </w:r>
+      <w:r>
+        <w:rPr>
+          <w:rFonts w:eastAsiaTheme="minorEastAsia" w:hAnsi="Aptos"/>
+          <w:color w:val="000000" w:themeColor="text1"/>
+          <w:kern w:val="24"/>
+        </w:rPr>
+        <w:t xml:space="preserve"> </w:t>
+      </w:r>
+      <w:r>
+        <w:rPr>
+          <w:rFonts w:eastAsiaTheme="minorEastAsia" w:hAnsi="Aptos"/>
+          <w:color w:val="000000" w:themeColor="text1"/>
+          <w:kern w:val="24"/>
+        </w:rPr>
+        <w:t>организации</w:t>
+      </w:r>
+      <w:r>
+        <w:rPr>
+          <w:rFonts w:eastAsiaTheme="minorEastAsia" w:hAnsi="Aptos"/>
+          <w:color w:val="000000" w:themeColor="text1"/>
+          <w:kern w:val="24"/>
+        </w:rPr>
+        <w:t>.</w:t>
       </w:r>
     </w:p>
     <w:p>
@@ -239,7 +996,7 @@
         <w:jc w:val="both"/>
       </w:pPr>
       <w:r>
-        <w:t xml:space="preserve">На слайде изображена контекстная диаграмма разрабатываемой системы с входными и выходными данными. Система должна работать в рамках Федеральных законов №152 и №273 о персональных данных и образовании, а также Устава РШТ, и других внутренних документах РШТ. </w:t>
+        <w:t>На слайде изображена контекстная диаграмма разрабатываемой системы с входными и выходными данными. Система получает на вход данные об образовательном процессе. Система должна работать в рамках Федеральных законов №152 и №273 о персональных данных и образовании, а также нормативных документах РШТ. Выходными данными являются различные виды генерируемой документации.</w:t>
       </w:r>
     </w:p>
     <w:p>
@@ -252,78 +1009,10 @@
         <w:jc w:val="both"/>
       </w:pPr>
       <w:r>
-        <w:t>Были определены следующие роли пользователей в системе</w:t>
-      </w:r>
-    </w:p>
-    <w:p>
-      <w:pPr>
-        <w:pStyle w:val="a3"/>
-        <w:ind w:left="1416"/>
-        <w:jc w:val="both"/>
-      </w:pPr>
-      <w:r>
-        <w:t>Педагог и администратор:</w:t>
-      </w:r>
-    </w:p>
-    <w:p>
-      <w:pPr>
-        <w:pStyle w:val="a3"/>
-        <w:ind w:left="1416"/>
-        <w:jc w:val="both"/>
-      </w:pPr>
-      <w:r>
-        <w:t xml:space="preserve">Были определены следующие возможности пользователя Педагог: </w:t>
-      </w:r>
-    </w:p>
-    <w:p>
-      <w:pPr>
-        <w:pStyle w:val="a3"/>
-        <w:ind w:left="1416"/>
-        <w:jc w:val="both"/>
-      </w:pPr>
-      <w:r>
-        <w:t>Просмотр приказов об обр. деятельности.</w:t>
-      </w:r>
-    </w:p>
-    <w:p>
-      <w:pPr>
-        <w:pStyle w:val="a3"/>
-        <w:ind w:left="1416"/>
-        <w:jc w:val="both"/>
-      </w:pPr>
-      <w:r>
-        <w:lastRenderedPageBreak/>
-        <w:t>Просмотр своих учебных групп/явок учащихся.</w:t>
-      </w:r>
-    </w:p>
-    <w:p>
-      <w:pPr>
-        <w:pStyle w:val="a3"/>
-        <w:ind w:left="1416"/>
-        <w:jc w:val="both"/>
-      </w:pPr>
-      <w:r>
-        <w:t>Редактирование своих учебных групп/явок учащихся.</w:t>
-      </w:r>
-    </w:p>
-    <w:p>
-      <w:pPr>
-        <w:pStyle w:val="a3"/>
-        <w:ind w:left="1416"/>
-        <w:jc w:val="both"/>
-      </w:pPr>
-      <w:r>
-        <w:t>Просмотр учебных планов, загрузка КУГ и журналов.</w:t>
-      </w:r>
-    </w:p>
-    <w:p>
-      <w:pPr>
-        <w:pStyle w:val="a3"/>
-        <w:ind w:left="1416"/>
-        <w:jc w:val="both"/>
-      </w:pPr>
-      <w:r>
-        <w:t>Получение уведомлений об ошибках в своих группах.</w:t>
+        <w:t>На данном слайде отображена диаграмма вариантов использования пользователей с ролями «Администратор» и «Педагог»</w:t>
+      </w:r>
+      <w:r>
+        <w:t>.</w:t>
       </w:r>
     </w:p>
     <w:p>
@@ -336,67 +1025,17 @@
         <w:jc w:val="both"/>
       </w:pPr>
       <w:r>
-        <w:t xml:space="preserve">Были определены следующие возможности пользователя Администратор: </w:t>
-      </w:r>
-    </w:p>
-    <w:p>
-      <w:pPr>
-        <w:pStyle w:val="a3"/>
-        <w:ind w:left="1416"/>
-        <w:jc w:val="both"/>
-      </w:pPr>
-      <w:r>
-        <w:t>Просмотр/редактирование/удаление приказов.</w:t>
-      </w:r>
-    </w:p>
-    <w:p>
-      <w:pPr>
-        <w:pStyle w:val="a3"/>
-        <w:ind w:left="1416"/>
-        <w:jc w:val="both"/>
-      </w:pPr>
-      <w:r>
-        <w:t>Просмотр/редактирование/удаление документации.</w:t>
-      </w:r>
-    </w:p>
-    <w:p>
-      <w:pPr>
-        <w:pStyle w:val="a3"/>
-        <w:ind w:left="1416"/>
-        <w:jc w:val="both"/>
-      </w:pPr>
-      <w:r>
-        <w:t>Просмотр/редактирование/удаление учебных групп, участников, явок.</w:t>
-      </w:r>
-    </w:p>
-    <w:p>
-      <w:pPr>
-        <w:pStyle w:val="a3"/>
-        <w:ind w:left="1416"/>
-        <w:jc w:val="both"/>
-      </w:pPr>
-      <w:r>
-        <w:t>Просмотр/редактирование/удаление пользователей и их прав.</w:t>
-      </w:r>
-    </w:p>
-    <w:p>
-      <w:pPr>
-        <w:pStyle w:val="a3"/>
-        <w:ind w:left="1416"/>
-        <w:jc w:val="both"/>
-      </w:pPr>
-      <w:r>
-        <w:t>Просмотр/редактирование/удаление учебных планов.</w:t>
-      </w:r>
-    </w:p>
-    <w:p>
-      <w:pPr>
-        <w:pStyle w:val="a3"/>
-        <w:ind w:left="1416"/>
-        <w:jc w:val="both"/>
-      </w:pPr>
-      <w:r>
-        <w:t>Просмотр/редактирование/удаление мероприятий и актов участия</w:t>
+        <w:t>На данном слайде изображена инфологическая модель основных классов системы.</w:t>
+      </w:r>
+      <w:r>
+        <w:rPr>
+          <w:b/>
+          <w:bCs/>
+        </w:rPr>
+        <w:t xml:space="preserve"> </w:t>
+      </w:r>
+      <w:r>
+        <w:t>Основными классами являются классы Ученик, Учебная группа и Приказ.</w:t>
       </w:r>
     </w:p>
     <w:p>
@@ -409,14 +1048,7 @@
         <w:jc w:val="both"/>
       </w:pPr>
       <w:r>
-        <w:t>На данном слайде изображена инфологическая модель основных классов системы.</w:t>
-      </w:r>
-      <w:r>
-        <w:rPr>
-          <w:b/>
-          <w:bCs/>
-        </w:rPr>
-        <w:t xml:space="preserve"> </w:t>
+        <w:t>на данном слайде отображены основные шаблоны генерируемых документов.</w:t>
       </w:r>
     </w:p>
     <w:p>
@@ -429,7 +1061,7 @@
         <w:jc w:val="both"/>
       </w:pPr>
       <w:r>
-        <w:t>на данном слайде отображены основные шаблоны генерируемых документов.</w:t>
+        <w:t>на данном слайде отображены основные разработанные интерфейсы системы.</w:t>
       </w:r>
     </w:p>
     <w:p>
@@ -442,7 +1074,8 @@
         <w:jc w:val="both"/>
       </w:pPr>
       <w:r>
-        <w:t>на данном слайде отображены основные разработанные интерфейсы системы.</w:t>
+        <w:lastRenderedPageBreak/>
+        <w:t>Данном слайде показаны форматы входных и выходных данных.</w:t>
       </w:r>
     </w:p>
     <w:p>
@@ -464,15 +1097,7 @@
         <w:t>HTTPs</w:t>
       </w:r>
       <w:r>
-        <w:t xml:space="preserve">. Доступ к архивным файлам, находящимся на Яндекс </w:t>
-      </w:r>
-      <w:proofErr w:type="gramStart"/>
-      <w:r>
-        <w:t>Диске</w:t>
-      </w:r>
-      <w:proofErr w:type="gramEnd"/>
-      <w:r>
-        <w:t xml:space="preserve"> проходит через </w:t>
+        <w:t xml:space="preserve">. Доступ к архивным файлам, находящимся на Яндекс Диске проходит через </w:t>
       </w:r>
       <w:r>
         <w:rPr>
@@ -545,7 +1170,13 @@
         <w:jc w:val="both"/>
       </w:pPr>
       <w:r>
-        <w:t>В результате внедрения системы в эксплуатацию удалось повысить эффективность сопровождения образовательного процесса более чем на 1800 человеко-часов в год.</w:t>
+        <w:t xml:space="preserve">В результате внедрения системы в эксплуатацию удалось повысить эффективность сопровождения образовательного процесса более чем на </w:t>
+      </w:r>
+      <w:r>
+        <w:t>2150</w:t>
+      </w:r>
+      <w:r>
+        <w:t xml:space="preserve"> человеко-часов в год.</w:t>
       </w:r>
     </w:p>
     <w:p>
@@ -597,7 +1228,7 @@
 </file>
 
 <file path=word/numbering.xml><?xml version="1.0" encoding="utf-8"?>
-<w:numbering xmlns:wpc="http://schemas.microsoft.com/office/word/2010/wordprocessingCanvas" xmlns:cx="http://schemas.microsoft.com/office/drawing/2014/chartex" xmlns:cx1="http://schemas.microsoft.com/office/drawing/2015/9/8/chartex" xmlns:cx2="http://schemas.microsoft.com/office/drawing/2015/10/21/chartex" xmlns:cx3="http://schemas.microsoft.com/office/drawing/2016/5/9/chartex" xmlns:cx4="http://schemas.microsoft.com/office/drawing/2016/5/10/chartex" xmlns:cx5="http://schemas.microsoft.com/office/drawing/2016/5/11/chartex" xmlns:cx6="http://schemas.microsoft.com/office/drawing/2016/5/12/chartex" xmlns:cx7="http://schemas.microsoft.com/office/drawing/2016/5/13/chartex" xmlns:cx8="http://schemas.microsoft.com/office/drawing/2016/5/14/chartex" xmlns:mc="http://schemas.openxmlformats.org/markup-compatibility/2006" xmlns:aink="http://schemas.microsoft.com/office/drawing/2016/ink" xmlns:am3d="http://schemas.microsoft.com/office/drawing/2017/model3d" xmlns:o="urn:schemas-microsoft-com:office:office" xmlns:r="http://schemas.openxmlformats.org/officeDocument/2006/relationships" xmlns:m="http://schemas.openxmlformats.org/officeDocument/2006/math" xmlns:v="urn:schemas-microsoft-com:vml" xmlns:wp14="http://schemas.microsoft.com/office/word/2010/wordprocessingDrawing" xmlns:wp="http://schemas.openxmlformats.org/drawingml/2006/wordprocessingDrawing" xmlns:w10="urn:schemas-microsoft-com:office:word" xmlns:w="http://schemas.openxmlformats.org/wordprocessingml/2006/main" xmlns:w14="http://schemas.microsoft.com/office/word/2010/wordml" xmlns:w15="http://schemas.microsoft.com/office/word/2012/wordml" xmlns:w16cid="http://schemas.microsoft.com/office/word/2016/wordml/cid" xmlns:w16se="http://schemas.microsoft.com/office/word/2015/wordml/symex" xmlns:wpg="http://schemas.microsoft.com/office/word/2010/wordprocessingGroup" xmlns:wpi="http://schemas.microsoft.com/office/word/2010/wordprocessingInk" xmlns:wne="http://schemas.microsoft.com/office/word/2006/wordml" xmlns:wps="http://schemas.microsoft.com/office/word/2010/wordprocessingShape" mc:Ignorable="w14 w15 w16se w16cid wp14">
+<w:numbering xmlns:wpc="http://schemas.microsoft.com/office/word/2010/wordprocessingCanvas" xmlns:cx="http://schemas.microsoft.com/office/drawing/2014/chartex" xmlns:cx1="http://schemas.microsoft.com/office/drawing/2015/9/8/chartex" xmlns:cx2="http://schemas.microsoft.com/office/drawing/2015/10/21/chartex" xmlns:cx3="http://schemas.microsoft.com/office/drawing/2016/5/9/chartex" xmlns:cx4="http://schemas.microsoft.com/office/drawing/2016/5/10/chartex" xmlns:cx5="http://schemas.microsoft.com/office/drawing/2016/5/11/chartex" xmlns:cx6="http://schemas.microsoft.com/office/drawing/2016/5/12/chartex" xmlns:cx7="http://schemas.microsoft.com/office/drawing/2016/5/13/chartex" xmlns:cx8="http://schemas.microsoft.com/office/drawing/2016/5/14/chartex" xmlns:mc="http://schemas.openxmlformats.org/markup-compatibility/2006" xmlns:aink="http://schemas.microsoft.com/office/drawing/2016/ink" xmlns:am3d="http://schemas.microsoft.com/office/drawing/2017/model3d" xmlns:o="urn:schemas-microsoft-com:office:office" xmlns:oel="http://schemas.microsoft.com/office/2019/extlst" xmlns:r="http://schemas.openxmlformats.org/officeDocument/2006/relationships" xmlns:m="http://schemas.openxmlformats.org/officeDocument/2006/math" xmlns:v="urn:schemas-microsoft-com:vml" xmlns:wp14="http://schemas.microsoft.com/office/word/2010/wordprocessingDrawing" xmlns:wp="http://schemas.openxmlformats.org/drawingml/2006/wordprocessingDrawing" xmlns:w10="urn:schemas-microsoft-com:office:word" xmlns:w="http://schemas.openxmlformats.org/wordprocessingml/2006/main" xmlns:w14="http://schemas.microsoft.com/office/word/2010/wordml" xmlns:w15="http://schemas.microsoft.com/office/word/2012/wordml" xmlns:w16cex="http://schemas.microsoft.com/office/word/2018/wordml/cex" xmlns:w16cid="http://schemas.microsoft.com/office/word/2016/wordml/cid" xmlns:w16="http://schemas.microsoft.com/office/word/2018/wordml" xmlns:w16sdtdh="http://schemas.microsoft.com/office/word/2020/wordml/sdtdatahash" xmlns:w16se="http://schemas.microsoft.com/office/word/2015/wordml/symex" xmlns:wpg="http://schemas.microsoft.com/office/word/2010/wordprocessingGroup" xmlns:wpi="http://schemas.microsoft.com/office/word/2010/wordprocessingInk" xmlns:wne="http://schemas.microsoft.com/office/word/2006/wordml" xmlns:wps="http://schemas.microsoft.com/office/word/2010/wordprocessingShape" mc:Ignorable="w14 w15 w16se w16cid w16 w16cex w16sdtdh wp14">
   <w:abstractNum w:abstractNumId="0" w15:restartNumberingAfterBreak="0">
     <w:nsid w:val="1525717B"/>
     <w:multiLevelType w:val="hybridMultilevel"/>
@@ -611,7 +1242,7 @@
         <w:ind w:left="720" w:hanging="360"/>
       </w:pPr>
     </w:lvl>
-    <w:lvl w:ilvl="1" w:tplc="04190019" w:tentative="1">
+    <w:lvl w:ilvl="1" w:tplc="04190019">
       <w:start w:val="1"/>
       <w:numFmt w:val="lowerLetter"/>
       <w:lvlText w:val="%2."/>
@@ -684,14 +1315,14 @@
       </w:pPr>
     </w:lvl>
   </w:abstractNum>
-  <w:num w:numId="1">
+  <w:num w:numId="1" w16cid:durableId="215121173">
     <w:abstractNumId w:val="0"/>
   </w:num>
 </w:numbering>
 </file>
 
 <file path=word/styles.xml><?xml version="1.0" encoding="utf-8"?>
-<w:styles xmlns:mc="http://schemas.openxmlformats.org/markup-compatibility/2006" xmlns:r="http://schemas.openxmlformats.org/officeDocument/2006/relationships" xmlns:w="http://schemas.openxmlformats.org/wordprocessingml/2006/main" xmlns:w14="http://schemas.microsoft.com/office/word/2010/wordml" xmlns:w15="http://schemas.microsoft.com/office/word/2012/wordml" xmlns:w16cid="http://schemas.microsoft.com/office/word/2016/wordml/cid" xmlns:w16se="http://schemas.microsoft.com/office/word/2015/wordml/symex" mc:Ignorable="w14 w15 w16se w16cid">
+<w:styles xmlns:mc="http://schemas.openxmlformats.org/markup-compatibility/2006" xmlns:r="http://schemas.openxmlformats.org/officeDocument/2006/relationships" xmlns:w="http://schemas.openxmlformats.org/wordprocessingml/2006/main" xmlns:w14="http://schemas.microsoft.com/office/word/2010/wordml" xmlns:w15="http://schemas.microsoft.com/office/word/2012/wordml" xmlns:w16cex="http://schemas.microsoft.com/office/word/2018/wordml/cex" xmlns:w16cid="http://schemas.microsoft.com/office/word/2016/wordml/cid" xmlns:w16="http://schemas.microsoft.com/office/word/2018/wordml" xmlns:w16sdtdh="http://schemas.microsoft.com/office/word/2020/wordml/sdtdatahash" xmlns:w16se="http://schemas.microsoft.com/office/word/2015/wordml/symex" mc:Ignorable="w14 w15 w16se w16cid w16 w16cex w16sdtdh">
   <w:docDefaults>
     <w:rPrDefault>
       <w:rPr>
@@ -707,7 +1338,7 @@
       </w:pPr>
     </w:pPrDefault>
   </w:docDefaults>
-  <w:latentStyles w:defLockedState="0" w:defUIPriority="99" w:defSemiHidden="0" w:defUnhideWhenUsed="0" w:defQFormat="0" w:count="375">
+  <w:latentStyles w:defLockedState="0" w:defUIPriority="99" w:defSemiHidden="0" w:defUnhideWhenUsed="0" w:defQFormat="0" w:count="376">
     <w:lsdException w:name="Normal" w:uiPriority="0" w:qFormat="1"/>
     <w:lsdException w:name="heading 1" w:uiPriority="9" w:qFormat="1"/>
     <w:lsdException w:name="heading 2" w:semiHidden="1" w:uiPriority="9" w:unhideWhenUsed="1" w:qFormat="1"/>
@@ -1083,6 +1714,7 @@
     <w:lsdException w:name="Smart Hyperlink" w:semiHidden="1" w:unhideWhenUsed="1"/>
     <w:lsdException w:name="Hashtag" w:semiHidden="1" w:unhideWhenUsed="1"/>
     <w:lsdException w:name="Unresolved Mention" w:semiHidden="1" w:unhideWhenUsed="1"/>
+    <w:lsdException w:name="Smart Link" w:semiHidden="1" w:unhideWhenUsed="1"/>
   </w:latentStyles>
   <w:style w:type="paragraph" w:default="1" w:styleId="a">
     <w:name w:val="Normal"/>
@@ -1124,6 +1756,23 @@
       <w:ind w:left="720"/>
       <w:contextualSpacing/>
     </w:pPr>
+  </w:style>
+  <w:style w:type="paragraph" w:styleId="a4">
+    <w:name w:val="Normal (Web)"/>
+    <w:basedOn w:val="a"/>
+    <w:uiPriority w:val="99"/>
+    <w:semiHidden/>
+    <w:unhideWhenUsed/>
+    <w:rsid w:val="00B052CB"/>
+    <w:pPr>
+      <w:spacing w:before="100" w:beforeAutospacing="1" w:after="100" w:afterAutospacing="1" w:line="240" w:lineRule="auto"/>
+    </w:pPr>
+    <w:rPr>
+      <w:rFonts w:ascii="Times New Roman" w:eastAsia="Times New Roman" w:hAnsi="Times New Roman" w:cs="Times New Roman"/>
+      <w:sz w:val="24"/>
+      <w:szCs w:val="24"/>
+      <w:lang w:eastAsia="ru-RU"/>
+    </w:rPr>
   </w:style>
 </w:styles>
 </file>

</xml_diff>